<commit_message>
Updated on 9 Feb
</commit_message>
<xml_diff>
--- a/Group Research Report.docx
+++ b/Group Research Report.docx
@@ -909,6 +909,49 @@
     <w:p/>
     <w:p>
       <w:r>
+        <w:rPr>
+          <w:noProof/>
+        </w:rPr>
+        <w:lastRenderedPageBreak/>
+        <w:drawing>
+          <wp:inline distT="0" distB="0" distL="0" distR="0" wp14:anchorId="3A224A17" wp14:editId="6084BD36">
+            <wp:extent cx="5731510" cy="3966845"/>
+            <wp:effectExtent l="0" t="0" r="2540" b="0"/>
+            <wp:docPr id="1668508660" name="Picture 1" descr="A screenshot of a computer program&#10;&#10;AI-generated content may be incorrect."/>
+            <wp:cNvGraphicFramePr>
+              <a:graphicFrameLocks xmlns:a="http://schemas.openxmlformats.org/drawingml/2006/main" noChangeAspect="1"/>
+            </wp:cNvGraphicFramePr>
+            <a:graphic xmlns:a="http://schemas.openxmlformats.org/drawingml/2006/main">
+              <a:graphicData uri="http://schemas.openxmlformats.org/drawingml/2006/picture">
+                <pic:pic xmlns:pic="http://schemas.openxmlformats.org/drawingml/2006/picture">
+                  <pic:nvPicPr>
+                    <pic:cNvPr id="1668508660" name="Picture 1" descr="A screenshot of a computer program&#10;&#10;AI-generated content may be incorrect."/>
+                    <pic:cNvPicPr/>
+                  </pic:nvPicPr>
+                  <pic:blipFill>
+                    <a:blip r:embed="rId5"/>
+                    <a:stretch>
+                      <a:fillRect/>
+                    </a:stretch>
+                  </pic:blipFill>
+                  <pic:spPr>
+                    <a:xfrm>
+                      <a:off x="0" y="0"/>
+                      <a:ext cx="5731510" cy="3966845"/>
+                    </a:xfrm>
+                    <a:prstGeom prst="rect">
+                      <a:avLst/>
+                    </a:prstGeom>
+                  </pic:spPr>
+                </pic:pic>
+              </a:graphicData>
+            </a:graphic>
+          </wp:inline>
+        </w:drawing>
+      </w:r>
+    </w:p>
+    <w:p>
+      <w:r>
         <w:t xml:space="preserve">Next, use the </w:t>
       </w:r>
       <w:proofErr w:type="spellStart"/>
@@ -1077,7 +1120,7 @@
                     <pic:cNvPicPr/>
                   </pic:nvPicPr>
                   <pic:blipFill>
-                    <a:blip r:embed="rId5"/>
+                    <a:blip r:embed="rId6"/>
                     <a:stretch>
                       <a:fillRect/>
                     </a:stretch>
@@ -1443,7 +1486,7 @@
                     <pic:cNvPicPr/>
                   </pic:nvPicPr>
                   <pic:blipFill>
-                    <a:blip r:embed="rId6"/>
+                    <a:blip r:embed="rId7"/>
                     <a:stretch>
                       <a:fillRect/>
                     </a:stretch>
@@ -1464,43 +1507,7 @@
         </w:drawing>
       </w:r>
     </w:p>
-    <w:p>
-      <w:r>
-        <w:t xml:space="preserve">If the command runs successfully, our Apache container </w:t>
-      </w:r>
-      <w:r>
-        <w:rPr>
-          <w:b/>
-          <w:bCs/>
-        </w:rPr>
-        <w:t>httpd:2.4</w:t>
-      </w:r>
-      <w:r>
-        <w:t xml:space="preserve"> should be up and running. We can check the docker process using </w:t>
-      </w:r>
-      <w:proofErr w:type="spellStart"/>
-      <w:r>
-        <w:rPr>
-          <w:b/>
-          <w:bCs/>
-        </w:rPr>
-        <w:t>ps</w:t>
-      </w:r>
-      <w:proofErr w:type="spellEnd"/>
-      <w:r>
-        <w:rPr>
-          <w:b/>
-          <w:bCs/>
-        </w:rPr>
-        <w:t xml:space="preserve"> </w:t>
-      </w:r>
-      <w:r>
-        <w:t>command</w:t>
-      </w:r>
-      <w:r>
-        <w:t>.</w:t>
-      </w:r>
-    </w:p>
+    <w:p/>
     <w:tbl>
       <w:tblPr>
         <w:tblStyle w:val="TableGrid"/>
@@ -1542,16 +1549,8 @@
               <w:rPr>
                 <w:color w:val="D9D9D9" w:themeColor="background1" w:themeShade="D9"/>
               </w:rPr>
-              <w:t xml:space="preserve"> docker </w:t>
-            </w:r>
-            <w:proofErr w:type="spellStart"/>
-            <w:r>
-              <w:rPr>
-                <w:color w:val="D9D9D9" w:themeColor="background1" w:themeShade="D9"/>
-              </w:rPr>
-              <w:t>ps</w:t>
-            </w:r>
-            <w:proofErr w:type="spellEnd"/>
+              <w:t xml:space="preserve"> docker start student-web</w:t>
+            </w:r>
           </w:p>
           <w:p>
             <w:pPr>
@@ -1566,9 +1565,110 @@
     <w:p/>
     <w:p>
       <w:r>
+        <w:t xml:space="preserve">If the command runs successfully, our Apache container </w:t>
+      </w:r>
+      <w:r>
+        <w:rPr>
+          <w:b/>
+          <w:bCs/>
+        </w:rPr>
+        <w:t>httpd:2.4</w:t>
+      </w:r>
+      <w:r>
+        <w:t xml:space="preserve"> should be up and running. We can check the docker process using </w:t>
+      </w:r>
+      <w:proofErr w:type="spellStart"/>
+      <w:r>
+        <w:rPr>
+          <w:b/>
+          <w:bCs/>
+        </w:rPr>
+        <w:t>ps</w:t>
+      </w:r>
+      <w:proofErr w:type="spellEnd"/>
+      <w:r>
+        <w:rPr>
+          <w:b/>
+          <w:bCs/>
+        </w:rPr>
+        <w:t xml:space="preserve"> </w:t>
+      </w:r>
+      <w:r>
+        <w:t>command</w:t>
+      </w:r>
+      <w:r>
+        <w:t>.</w:t>
+      </w:r>
+    </w:p>
+    <w:tbl>
+      <w:tblPr>
+        <w:tblStyle w:val="TableGrid"/>
+        <w:tblW w:w="0" w:type="auto"/>
+        <w:shd w:val="clear" w:color="auto" w:fill="000000" w:themeFill="text1"/>
+        <w:tblLook w:val="04A0" w:firstRow="1" w:lastRow="0" w:firstColumn="1" w:lastColumn="0" w:noHBand="0" w:noVBand="1"/>
+      </w:tblPr>
+      <w:tblGrid>
+        <w:gridCol w:w="9016"/>
+      </w:tblGrid>
+      <w:tr>
+        <w:tc>
+          <w:tcPr>
+            <w:tcW w:w="9016" w:type="dxa"/>
+            <w:shd w:val="clear" w:color="auto" w:fill="000000" w:themeFill="text1"/>
+          </w:tcPr>
+          <w:p>
+            <w:pPr>
+              <w:rPr>
+                <w:color w:val="F2F2F2" w:themeColor="background1" w:themeShade="F2"/>
+              </w:rPr>
+            </w:pPr>
+          </w:p>
+          <w:p>
+            <w:pPr>
+              <w:rPr>
+                <w:color w:val="D9D9D9" w:themeColor="background1" w:themeShade="D9"/>
+              </w:rPr>
+            </w:pPr>
+            <w:proofErr w:type="spellStart"/>
+            <w:r>
+              <w:rPr>
+                <w:color w:val="D9D9D9" w:themeColor="background1" w:themeShade="D9"/>
+              </w:rPr>
+              <w:t>sudo</w:t>
+            </w:r>
+            <w:proofErr w:type="spellEnd"/>
+            <w:r>
+              <w:rPr>
+                <w:color w:val="D9D9D9" w:themeColor="background1" w:themeShade="D9"/>
+              </w:rPr>
+              <w:t xml:space="preserve"> docker </w:t>
+            </w:r>
+            <w:proofErr w:type="spellStart"/>
+            <w:r>
+              <w:rPr>
+                <w:color w:val="D9D9D9" w:themeColor="background1" w:themeShade="D9"/>
+              </w:rPr>
+              <w:t>ps</w:t>
+            </w:r>
+            <w:proofErr w:type="spellEnd"/>
+          </w:p>
+          <w:p>
+            <w:pPr>
+              <w:rPr>
+                <w:color w:val="F2F2F2" w:themeColor="background1" w:themeShade="F2"/>
+              </w:rPr>
+            </w:pPr>
+          </w:p>
+        </w:tc>
+      </w:tr>
+    </w:tbl>
+    <w:p/>
+    <w:p>
+      <w:r>
         <w:rPr>
           <w:noProof/>
         </w:rPr>
+        <w:lastRenderedPageBreak/>
         <w:drawing>
           <wp:inline distT="0" distB="0" distL="0" distR="0" wp14:anchorId="28AF2ECF" wp14:editId="59CAC239">
             <wp:extent cx="5731510" cy="3209290"/>
@@ -1585,7 +1685,7 @@
                     <pic:cNvPicPr/>
                   </pic:nvPicPr>
                   <pic:blipFill>
-                    <a:blip r:embed="rId7"/>
+                    <a:blip r:embed="rId8"/>
                     <a:stretch>
                       <a:fillRect/>
                     </a:stretch>
@@ -1633,7 +1733,7 @@
           <w:b/>
           <w:bCs/>
         </w:rPr>
-        <w:t>container</w:t>
+        <w:t>index</w:t>
       </w:r>
       <w:r>
         <w:rPr>
@@ -1699,7 +1799,19 @@
               <w:rPr>
                 <w:color w:val="D9D9D9" w:themeColor="background1" w:themeShade="D9"/>
               </w:rPr>
-              <w:t xml:space="preserve"> vi /home/student/website/container.html</w:t>
+              <w:t xml:space="preserve"> vi /home/student/website/</w:t>
+            </w:r>
+            <w:r>
+              <w:rPr>
+                <w:color w:val="D9D9D9" w:themeColor="background1" w:themeShade="D9"/>
+              </w:rPr>
+              <w:t>index</w:t>
+            </w:r>
+            <w:r>
+              <w:rPr>
+                <w:color w:val="D9D9D9" w:themeColor="background1" w:themeShade="D9"/>
+              </w:rPr>
+              <w:t>.html</w:t>
             </w:r>
           </w:p>
           <w:p>
@@ -1715,7 +1827,13 @@
     <w:p/>
     <w:p>
       <w:r>
-        <w:t>Our simple container.html file is as follows:</w:t>
+        <w:t xml:space="preserve">Our simple </w:t>
+      </w:r>
+      <w:r>
+        <w:t>webpage index</w:t>
+      </w:r>
+      <w:r>
+        <w:t>.html file is as follows:</w:t>
       </w:r>
       <w:r>
         <w:t xml:space="preserve"> </w:t>
@@ -1727,10 +1845,10 @@
           <w:noProof/>
         </w:rPr>
         <w:drawing>
-          <wp:inline distT="0" distB="0" distL="0" distR="0" wp14:anchorId="36531ADC" wp14:editId="02F593EE">
-            <wp:extent cx="5731510" cy="3115310"/>
-            <wp:effectExtent l="0" t="0" r="2540" b="8890"/>
-            <wp:docPr id="1783365244" name="Picture 1" descr="A screen shot of a computer&#10;&#10;Description automatically generated"/>
+          <wp:inline distT="0" distB="0" distL="0" distR="0" wp14:anchorId="23B38B99" wp14:editId="418F54E3">
+            <wp:extent cx="5731510" cy="3841115"/>
+            <wp:effectExtent l="0" t="0" r="2540" b="6985"/>
+            <wp:docPr id="1629310294" name="Picture 1" descr="A screen shot of a computer&#10;&#10;AI-generated content may be incorrect."/>
             <wp:cNvGraphicFramePr>
               <a:graphicFrameLocks xmlns:a="http://schemas.openxmlformats.org/drawingml/2006/main" noChangeAspect="1"/>
             </wp:cNvGraphicFramePr>
@@ -1738,92 +1856,7 @@
               <a:graphicData uri="http://schemas.openxmlformats.org/drawingml/2006/picture">
                 <pic:pic xmlns:pic="http://schemas.openxmlformats.org/drawingml/2006/picture">
                   <pic:nvPicPr>
-                    <pic:cNvPr id="1783365244" name="Picture 1" descr="A screen shot of a computer&#10;&#10;Description automatically generated"/>
-                    <pic:cNvPicPr/>
-                  </pic:nvPicPr>
-                  <pic:blipFill>
-                    <a:blip r:embed="rId8"/>
-                    <a:stretch>
-                      <a:fillRect/>
-                    </a:stretch>
-                  </pic:blipFill>
-                  <pic:spPr>
-                    <a:xfrm>
-                      <a:off x="0" y="0"/>
-                      <a:ext cx="5731510" cy="3115310"/>
-                    </a:xfrm>
-                    <a:prstGeom prst="rect">
-                      <a:avLst/>
-                    </a:prstGeom>
-                  </pic:spPr>
-                </pic:pic>
-              </a:graphicData>
-            </a:graphic>
-          </wp:inline>
-        </w:drawing>
-      </w:r>
-    </w:p>
-    <w:p>
-      <w:r>
-        <w:t xml:space="preserve">Next, </w:t>
-      </w:r>
-      <w:r>
-        <w:t>point</w:t>
-      </w:r>
-      <w:r>
-        <w:t xml:space="preserve"> </w:t>
-      </w:r>
-      <w:r>
-        <w:t>our</w:t>
-      </w:r>
-      <w:r>
-        <w:t xml:space="preserve"> VM’s </w:t>
-      </w:r>
-      <w:r>
-        <w:t xml:space="preserve">browser to </w:t>
-      </w:r>
-      <w:proofErr w:type="gramStart"/>
-      <w:r>
-        <w:rPr>
-          <w:b/>
-          <w:bCs/>
-        </w:rPr>
-        <w:t>127.0.0.1:8080/container.html</w:t>
-      </w:r>
-      <w:proofErr w:type="gramEnd"/>
-      <w:r>
-        <w:t>.</w:t>
-      </w:r>
-      <w:r>
-        <w:t xml:space="preserve">  You should be presented with the page we created previously.</w:t>
-      </w:r>
-    </w:p>
-    <w:p>
-      <w:pPr>
-        <w:rPr>
-          <w:b/>
-          <w:bCs/>
-        </w:rPr>
-      </w:pPr>
-      <w:r>
-        <w:rPr>
-          <w:b/>
-          <w:bCs/>
-          <w:noProof/>
-        </w:rPr>
-        <w:drawing>
-          <wp:inline distT="0" distB="0" distL="0" distR="0" wp14:anchorId="0982BEC6" wp14:editId="10EDD4CA">
-            <wp:extent cx="5731510" cy="2485390"/>
-            <wp:effectExtent l="0" t="0" r="2540" b="0"/>
-            <wp:docPr id="1792899735" name="Picture 1" descr="A screenshot of a computer&#10;&#10;Description automatically generated"/>
-            <wp:cNvGraphicFramePr>
-              <a:graphicFrameLocks xmlns:a="http://schemas.openxmlformats.org/drawingml/2006/main" noChangeAspect="1"/>
-            </wp:cNvGraphicFramePr>
-            <a:graphic xmlns:a="http://schemas.openxmlformats.org/drawingml/2006/main">
-              <a:graphicData uri="http://schemas.openxmlformats.org/drawingml/2006/picture">
-                <pic:pic xmlns:pic="http://schemas.openxmlformats.org/drawingml/2006/picture">
-                  <pic:nvPicPr>
-                    <pic:cNvPr id="1792899735" name="Picture 1" descr="A screenshot of a computer&#10;&#10;Description automatically generated"/>
+                    <pic:cNvPr id="1629310294" name="Picture 1" descr="A screen shot of a computer&#10;&#10;AI-generated content may be incorrect."/>
                     <pic:cNvPicPr/>
                   </pic:nvPicPr>
                   <pic:blipFill>
@@ -1835,7 +1868,7 @@
                   <pic:spPr>
                     <a:xfrm>
                       <a:off x="0" y="0"/>
-                      <a:ext cx="5731510" cy="2485390"/>
+                      <a:ext cx="5731510" cy="3841115"/>
                     </a:xfrm>
                     <a:prstGeom prst="rect">
                       <a:avLst/>
@@ -1850,82 +1883,58 @@
     </w:p>
     <w:p>
       <w:r>
-        <w:t>If we see this page, it shows our VM is running the Apache Web Server container and displaying the simple web page we created at the VM’s IP address 127.0.0.1.</w:t>
-      </w:r>
-    </w:p>
-    <w:p>
-      <w:pPr>
-        <w:rPr>
-          <w:b/>
-          <w:bCs/>
-        </w:rPr>
-      </w:pPr>
-      <w:r>
-        <w:rPr>
-          <w:b/>
-          <w:bCs/>
-        </w:rPr>
-        <w:t xml:space="preserve">Connecting to the VM’s </w:t>
-      </w:r>
-      <w:r>
-        <w:rPr>
-          <w:b/>
-          <w:bCs/>
-        </w:rPr>
-        <w:t>Apache’s Web server</w:t>
-      </w:r>
-      <w:r>
-        <w:rPr>
-          <w:b/>
-          <w:bCs/>
-        </w:rPr>
+        <w:lastRenderedPageBreak/>
+        <w:t xml:space="preserve">Next, </w:t>
+      </w:r>
+      <w:r>
+        <w:t>direct</w:t>
+      </w:r>
+      <w:r>
         <w:t xml:space="preserve"> </w:t>
       </w:r>
-    </w:p>
-    <w:p>
-      <w:r>
-        <w:t>If we need to test whether we can connect to the VM’s Apache Server from the host PC or from other VMs, we can modify the VM’s network adapter settings in Virtual Box.</w:t>
-      </w:r>
-    </w:p>
-    <w:p>
-      <w:r>
-        <w:t>In Virtual Box, select Machine &gt; Settings &gt; Network.</w:t>
-      </w:r>
-    </w:p>
-    <w:p>
-      <w:r>
-        <w:t xml:space="preserve">Change adapter 1 from using the </w:t>
-      </w:r>
-      <w:proofErr w:type="gramStart"/>
-      <w:r>
-        <w:t>drop down</w:t>
-      </w:r>
-      <w:proofErr w:type="gramEnd"/>
-      <w:r>
-        <w:t xml:space="preserve"> menu to change NAT to </w:t>
-      </w:r>
-      <w:r>
-        <w:rPr>
-          <w:b/>
-          <w:bCs/>
-        </w:rPr>
-        <w:t>Host only adapter</w:t>
-      </w:r>
-      <w:r>
-        <w:t>.</w:t>
-      </w:r>
-    </w:p>
-    <w:p>
-      <w:r>
-        <w:rPr>
+      <w:r>
+        <w:t>our</w:t>
+      </w:r>
+      <w:r>
+        <w:t xml:space="preserve"> VM’s </w:t>
+      </w:r>
+      <w:r>
+        <w:t xml:space="preserve">browser to </w:t>
+      </w:r>
+      <w:r>
+        <w:rPr>
+          <w:b/>
+          <w:bCs/>
+        </w:rPr>
+        <w:t>127.0.0.1:8080</w:t>
+      </w:r>
+      <w:r>
+        <w:t xml:space="preserve">  </w:t>
+      </w:r>
+    </w:p>
+    <w:p>
+      <w:r>
+        <w:t>You should be presented with the page we created previously.</w:t>
+      </w:r>
+    </w:p>
+    <w:p>
+      <w:pPr>
+        <w:rPr>
+          <w:b/>
+          <w:bCs/>
+        </w:rPr>
+      </w:pPr>
+      <w:r>
+        <w:rPr>
+          <w:b/>
+          <w:bCs/>
           <w:noProof/>
         </w:rPr>
-        <w:lastRenderedPageBreak/>
         <w:drawing>
-          <wp:inline distT="0" distB="0" distL="0" distR="0" wp14:anchorId="55B3ACC0" wp14:editId="29A1E6EA">
-            <wp:extent cx="5731510" cy="4076065"/>
+          <wp:inline distT="0" distB="0" distL="0" distR="0" wp14:anchorId="08A978D7" wp14:editId="453165EA">
+            <wp:extent cx="5731510" cy="2285365"/>
             <wp:effectExtent l="0" t="0" r="2540" b="635"/>
-            <wp:docPr id="1863416812" name="Picture 1" descr="A computer screen shot of a network&#10;&#10;Description automatically generated"/>
+            <wp:docPr id="1858926922" name="Picture 1" descr="A screenshot of a computer&#10;&#10;AI-generated content may be incorrect."/>
             <wp:cNvGraphicFramePr>
               <a:graphicFrameLocks xmlns:a="http://schemas.openxmlformats.org/drawingml/2006/main" noChangeAspect="1"/>
             </wp:cNvGraphicFramePr>
@@ -1933,7 +1942,7 @@
               <a:graphicData uri="http://schemas.openxmlformats.org/drawingml/2006/picture">
                 <pic:pic xmlns:pic="http://schemas.openxmlformats.org/drawingml/2006/picture">
                   <pic:nvPicPr>
-                    <pic:cNvPr id="1863416812" name="Picture 1" descr="A computer screen shot of a network&#10;&#10;Description automatically generated"/>
+                    <pic:cNvPr id="1858926922" name="Picture 1" descr="A screenshot of a computer&#10;&#10;AI-generated content may be incorrect."/>
                     <pic:cNvPicPr/>
                   </pic:nvPicPr>
                   <pic:blipFill>
@@ -1945,7 +1954,7 @@
                   <pic:spPr>
                     <a:xfrm>
                       <a:off x="0" y="0"/>
-                      <a:ext cx="5731510" cy="4076065"/>
+                      <a:ext cx="5731510" cy="2285365"/>
                     </a:xfrm>
                     <a:prstGeom prst="rect">
                       <a:avLst/>
@@ -1960,17 +1969,33 @@
     </w:p>
     <w:p>
       <w:r>
-        <w:t xml:space="preserve">Using </w:t>
-      </w:r>
-      <w:proofErr w:type="spellStart"/>
-      <w:r>
-        <w:rPr>
-          <w:b/>
-          <w:bCs/>
-        </w:rPr>
-        <w:t>ifconfig</w:t>
-      </w:r>
-      <w:proofErr w:type="spellEnd"/>
+        <w:t>If we see this page, it shows our VM is running the Apache Web Server container and displaying the simple web page we created at the VM’s IP address 127.0.0.1</w:t>
+      </w:r>
+      <w:r>
+        <w:t xml:space="preserve"> and port 8080.</w:t>
+      </w:r>
+    </w:p>
+    <w:p>
+      <w:pPr>
+        <w:rPr>
+          <w:b/>
+          <w:bCs/>
+        </w:rPr>
+      </w:pPr>
+      <w:r>
+        <w:rPr>
+          <w:b/>
+          <w:bCs/>
+        </w:rPr>
+        <w:t xml:space="preserve">Connecting to the VM’s </w:t>
+      </w:r>
+      <w:r>
+        <w:rPr>
+          <w:b/>
+          <w:bCs/>
+        </w:rPr>
+        <w:t>Apache’s Web server</w:t>
+      </w:r>
       <w:r>
         <w:rPr>
           <w:b/>
@@ -1978,37 +2003,53 @@
         </w:rPr>
         <w:t xml:space="preserve"> </w:t>
       </w:r>
-      <w:r>
-        <w:t>command</w:t>
-      </w:r>
-      <w:r>
-        <w:rPr>
-          <w:b/>
-          <w:bCs/>
-        </w:rPr>
-        <w:t xml:space="preserve">, </w:t>
-      </w:r>
-      <w:r>
-        <w:t>we can see the VM’s IP address, in this case it is 192.168.56.101.</w:t>
-      </w:r>
-      <w:r>
-        <w:rPr>
-          <w:b/>
-          <w:bCs/>
-        </w:rPr>
-        <w:t xml:space="preserve"> </w:t>
-      </w:r>
-    </w:p>
-    <w:p>
-      <w:r>
-        <w:rPr>
-          <w:noProof/>
-        </w:rPr>
+    </w:p>
+    <w:p>
+      <w:r>
+        <w:t>If we need to test whether we can connect to the VM’s Apache Server from the host PC or from other VMs, we can modify the VM’s network adapter settings in Virtual Box.</w:t>
+      </w:r>
+    </w:p>
+    <w:p>
+      <w:r>
+        <w:t>In Virtual Box, select Machine &gt; Settings &gt; Network.</w:t>
+      </w:r>
+    </w:p>
+    <w:p>
+      <w:r>
+        <w:t xml:space="preserve">Change adapter 1 from using the </w:t>
+      </w:r>
+      <w:r>
+        <w:t>drop-down</w:t>
+      </w:r>
+      <w:r>
+        <w:t xml:space="preserve"> menu to change NAT to </w:t>
+      </w:r>
+      <w:r>
+        <w:rPr>
+          <w:b/>
+          <w:bCs/>
+        </w:rPr>
+        <w:t>Bridged</w:t>
+      </w:r>
+      <w:r>
+        <w:rPr>
+          <w:b/>
+          <w:bCs/>
+        </w:rPr>
+        <w:t xml:space="preserve"> adapter</w:t>
+      </w:r>
+      <w:r>
+        <w:t>.</w:t>
+      </w:r>
+    </w:p>
+    <w:p>
+      <w:r>
+        <w:lastRenderedPageBreak/>
         <w:drawing>
-          <wp:inline distT="0" distB="0" distL="0" distR="0" wp14:anchorId="2018A2D5" wp14:editId="0CDF8473">
-            <wp:extent cx="5731510" cy="3256280"/>
-            <wp:effectExtent l="0" t="0" r="2540" b="1270"/>
-            <wp:docPr id="377372502" name="Picture 1"/>
+          <wp:inline distT="0" distB="0" distL="0" distR="0" wp14:anchorId="10C7B4E7" wp14:editId="5098670D">
+            <wp:extent cx="5731510" cy="4088130"/>
+            <wp:effectExtent l="0" t="0" r="2540" b="7620"/>
+            <wp:docPr id="331407209" name="Picture 1" descr="A computer screen shot of a network&#10;&#10;AI-generated content may be incorrect."/>
             <wp:cNvGraphicFramePr>
               <a:graphicFrameLocks xmlns:a="http://schemas.openxmlformats.org/drawingml/2006/main" noChangeAspect="1"/>
             </wp:cNvGraphicFramePr>
@@ -2016,7 +2057,7 @@
               <a:graphicData uri="http://schemas.openxmlformats.org/drawingml/2006/picture">
                 <pic:pic xmlns:pic="http://schemas.openxmlformats.org/drawingml/2006/picture">
                   <pic:nvPicPr>
-                    <pic:cNvPr id="377372502" name=""/>
+                    <pic:cNvPr id="331407209" name="Picture 1" descr="A computer screen shot of a network&#10;&#10;AI-generated content may be incorrect."/>
                     <pic:cNvPicPr/>
                   </pic:nvPicPr>
                   <pic:blipFill>
@@ -2028,7 +2069,7 @@
                   <pic:spPr>
                     <a:xfrm>
                       <a:off x="0" y="0"/>
-                      <a:ext cx="5731510" cy="3256280"/>
+                      <a:ext cx="5731510" cy="4088130"/>
                     </a:xfrm>
                     <a:prstGeom prst="rect">
                       <a:avLst/>
@@ -2043,35 +2084,64 @@
     </w:p>
     <w:p>
       <w:r>
-        <w:t>We can then use the host PC’s browser or other VM in the same network to connect to this VM’s Apache server, using this IP address.</w:t>
-      </w:r>
-      <w:r>
+        <w:t xml:space="preserve">Using </w:t>
+      </w:r>
+      <w:proofErr w:type="spellStart"/>
+      <w:r>
+        <w:rPr>
+          <w:b/>
+          <w:bCs/>
+        </w:rPr>
+        <w:t>ifconfig</w:t>
+      </w:r>
+      <w:proofErr w:type="spellEnd"/>
+      <w:r>
+        <w:rPr>
+          <w:b/>
+          <w:bCs/>
+        </w:rPr>
         <w:t xml:space="preserve"> </w:t>
       </w:r>
-    </w:p>
-    <w:p>
-      <w:r>
-        <w:t xml:space="preserve">For example. we can start the host PC’s browser and point it to </w:t>
-      </w:r>
-      <w:r>
-        <w:rPr>
-          <w:b/>
-          <w:bCs/>
-        </w:rPr>
-        <w:t>http://192.168.56.101:8080/container.html</w:t>
-      </w:r>
-    </w:p>
-    <w:p>
-      <w:r>
-        <w:rPr>
-          <w:noProof/>
-        </w:rPr>
-        <w:lastRenderedPageBreak/>
+      <w:r>
+        <w:t>command</w:t>
+      </w:r>
+      <w:r>
+        <w:rPr>
+          <w:b/>
+          <w:bCs/>
+        </w:rPr>
+        <w:t xml:space="preserve">, </w:t>
+      </w:r>
+      <w:r>
+        <w:t>we can see the VM’s IP address, in this case it is 192.168.</w:t>
+      </w:r>
+      <w:r>
+        <w:t>0</w:t>
+      </w:r>
+      <w:r>
+        <w:t>.10</w:t>
+      </w:r>
+      <w:r>
+        <w:t>6</w:t>
+      </w:r>
+      <w:r>
+        <w:t>.</w:t>
+      </w:r>
+      <w:r>
+        <w:rPr>
+          <w:b/>
+          <w:bCs/>
+        </w:rPr>
+        <w:t xml:space="preserve"> </w:t>
+      </w:r>
+    </w:p>
+    <w:p>
+      <w:r>
         <w:drawing>
-          <wp:inline distT="0" distB="0" distL="0" distR="0" wp14:anchorId="75A8E9E5" wp14:editId="2E26948B">
-            <wp:extent cx="5731510" cy="3258820"/>
+          <wp:inline distT="0" distB="0" distL="0" distR="0" wp14:anchorId="6F5F02A2" wp14:editId="267FD524">
+            <wp:extent cx="5731510" cy="3322955"/>
             <wp:effectExtent l="0" t="0" r="2540" b="0"/>
-            <wp:docPr id="428916870" name="Picture 1" descr="A screenshot of a computer&#10;&#10;Description automatically generated"/>
+            <wp:docPr id="216226284" name="Picture 1" descr="A screenshot of a computer&#10;&#10;AI-generated content may be incorrect."/>
             <wp:cNvGraphicFramePr>
               <a:graphicFrameLocks xmlns:a="http://schemas.openxmlformats.org/drawingml/2006/main" noChangeAspect="1"/>
             </wp:cNvGraphicFramePr>
@@ -2079,7 +2149,7 @@
               <a:graphicData uri="http://schemas.openxmlformats.org/drawingml/2006/picture">
                 <pic:pic xmlns:pic="http://schemas.openxmlformats.org/drawingml/2006/picture">
                   <pic:nvPicPr>
-                    <pic:cNvPr id="428916870" name="Picture 1" descr="A screenshot of a computer&#10;&#10;Description automatically generated"/>
+                    <pic:cNvPr id="216226284" name="Picture 1" descr="A screenshot of a computer&#10;&#10;AI-generated content may be incorrect."/>
                     <pic:cNvPicPr/>
                   </pic:nvPicPr>
                   <pic:blipFill>
@@ -2091,7 +2161,7 @@
                   <pic:spPr>
                     <a:xfrm>
                       <a:off x="0" y="0"/>
-                      <a:ext cx="5731510" cy="3258820"/>
+                      <a:ext cx="5731510" cy="3322955"/>
                     </a:xfrm>
                     <a:prstGeom prst="rect">
                       <a:avLst/>
@@ -2106,49 +2176,60 @@
     </w:p>
     <w:p>
       <w:r>
-        <w:t xml:space="preserve">  </w:t>
-      </w:r>
-    </w:p>
-    <w:p>
-      <w:r>
-        <w:t>If we can see this webpage displayed, it shows we have successfully connected to our VM’s Apache’s web server displaying our simple web page using our host PC’s Edge browser.</w:t>
-      </w:r>
-    </w:p>
-    <w:p>
-      <w:r>
-        <w:t xml:space="preserve">Connecting using another VM in the same network is also possible. For example, we can start another VM’s browser and point it to </w:t>
-      </w:r>
-      <w:r>
-        <w:t xml:space="preserve">our VM’s IP address </w:t>
-      </w:r>
-      <w:proofErr w:type="gramStart"/>
-      <w:r>
-        <w:rPr>
-          <w:b/>
-          <w:bCs/>
-        </w:rPr>
-        <w:t>192.168.56.101:8080/container.html</w:t>
-      </w:r>
-      <w:proofErr w:type="gramEnd"/>
-      <w:r>
-        <w:rPr>
-          <w:b/>
-          <w:bCs/>
-        </w:rPr>
-        <w:t>.</w:t>
-      </w:r>
-    </w:p>
-    <w:p/>
-    <w:p>
-      <w:r>
-        <w:rPr>
-          <w:noProof/>
-        </w:rPr>
+        <w:t>We can then use the host PC’s browser or other VM in the same network to connect to this VM’s Apache server, using this IP address.</w:t>
+      </w:r>
+      <w:r>
+        <w:t xml:space="preserve"> </w:t>
+      </w:r>
+    </w:p>
+    <w:p>
+      <w:r>
+        <w:t xml:space="preserve">For example. we can start the host PC’s browser and point it to </w:t>
+      </w:r>
+      <w:r>
+        <w:rPr>
+          <w:b/>
+          <w:bCs/>
+        </w:rPr>
+        <w:t>http://192.168.</w:t>
+      </w:r>
+      <w:r>
+        <w:rPr>
+          <w:b/>
+          <w:bCs/>
+        </w:rPr>
+        <w:t>0</w:t>
+      </w:r>
+      <w:r>
+        <w:rPr>
+          <w:b/>
+          <w:bCs/>
+        </w:rPr>
+        <w:t>.10</w:t>
+      </w:r>
+      <w:r>
+        <w:rPr>
+          <w:b/>
+          <w:bCs/>
+        </w:rPr>
+        <w:t>6</w:t>
+      </w:r>
+      <w:r>
+        <w:rPr>
+          <w:b/>
+          <w:bCs/>
+        </w:rPr>
+        <w:t>:8080</w:t>
+      </w:r>
+    </w:p>
+    <w:p>
+      <w:r>
+        <w:lastRenderedPageBreak/>
         <w:drawing>
-          <wp:inline distT="0" distB="0" distL="0" distR="0" wp14:anchorId="4E4C4BA7" wp14:editId="2E4F620C">
-            <wp:extent cx="5731510" cy="3175000"/>
-            <wp:effectExtent l="0" t="0" r="2540" b="6350"/>
-            <wp:docPr id="399689824" name="Picture 1"/>
+          <wp:inline distT="0" distB="0" distL="0" distR="0" wp14:anchorId="762B33D5" wp14:editId="274E5A23">
+            <wp:extent cx="5731510" cy="3789045"/>
+            <wp:effectExtent l="0" t="0" r="2540" b="1905"/>
+            <wp:docPr id="1297699318" name="Picture 1" descr="A screenshot of a computer&#10;&#10;AI-generated content may be incorrect."/>
             <wp:cNvGraphicFramePr>
               <a:graphicFrameLocks xmlns:a="http://schemas.openxmlformats.org/drawingml/2006/main" noChangeAspect="1"/>
             </wp:cNvGraphicFramePr>
@@ -2156,7 +2237,7 @@
               <a:graphicData uri="http://schemas.openxmlformats.org/drawingml/2006/picture">
                 <pic:pic xmlns:pic="http://schemas.openxmlformats.org/drawingml/2006/picture">
                   <pic:nvPicPr>
-                    <pic:cNvPr id="399689824" name=""/>
+                    <pic:cNvPr id="1297699318" name="Picture 1" descr="A screenshot of a computer&#10;&#10;AI-generated content may be incorrect."/>
                     <pic:cNvPicPr/>
                   </pic:nvPicPr>
                   <pic:blipFill>
@@ -2168,7 +2249,7 @@
                   <pic:spPr>
                     <a:xfrm>
                       <a:off x="0" y="0"/>
-                      <a:ext cx="5731510" cy="3175000"/>
+                      <a:ext cx="5731510" cy="3789045"/>
                     </a:xfrm>
                     <a:prstGeom prst="rect">
                       <a:avLst/>
@@ -2183,6 +2264,100 @@
     </w:p>
     <w:p>
       <w:r>
+        <w:t xml:space="preserve">  </w:t>
+      </w:r>
+    </w:p>
+    <w:p>
+      <w:r>
+        <w:t>If we can see this webpage displayed, it shows we have successfully connected to our VM’s Apache’s web server displaying our simple web page using our host PC’s Edge browser.</w:t>
+      </w:r>
+    </w:p>
+    <w:p>
+      <w:r>
+        <w:t xml:space="preserve">Connecting using another VM in the same network is also possible. For example, we can start another VM’s browser and point it to </w:t>
+      </w:r>
+      <w:r>
+        <w:t xml:space="preserve">our VM’s IP address </w:t>
+      </w:r>
+      <w:r>
+        <w:rPr>
+          <w:b/>
+          <w:bCs/>
+        </w:rPr>
+        <w:t>192.168.</w:t>
+      </w:r>
+      <w:r>
+        <w:rPr>
+          <w:b/>
+          <w:bCs/>
+        </w:rPr>
+        <w:t>0</w:t>
+      </w:r>
+      <w:r>
+        <w:rPr>
+          <w:b/>
+          <w:bCs/>
+        </w:rPr>
+        <w:t>.10</w:t>
+      </w:r>
+      <w:r>
+        <w:rPr>
+          <w:b/>
+          <w:bCs/>
+        </w:rPr>
+        <w:t>6</w:t>
+      </w:r>
+      <w:r>
+        <w:rPr>
+          <w:b/>
+          <w:bCs/>
+        </w:rPr>
+        <w:t>:8080</w:t>
+      </w:r>
+    </w:p>
+    <w:p>
+      <w:r>
+        <w:drawing>
+          <wp:inline distT="0" distB="0" distL="0" distR="0" wp14:anchorId="1E9A7BC5" wp14:editId="6AAA4FAD">
+            <wp:extent cx="5731510" cy="3195320"/>
+            <wp:effectExtent l="0" t="0" r="2540" b="5080"/>
+            <wp:docPr id="558792468" name="Picture 1" descr="A screenshot of a computer&#10;&#10;AI-generated content may be incorrect."/>
+            <wp:cNvGraphicFramePr>
+              <a:graphicFrameLocks xmlns:a="http://schemas.openxmlformats.org/drawingml/2006/main" noChangeAspect="1"/>
+            </wp:cNvGraphicFramePr>
+            <a:graphic xmlns:a="http://schemas.openxmlformats.org/drawingml/2006/main">
+              <a:graphicData uri="http://schemas.openxmlformats.org/drawingml/2006/picture">
+                <pic:pic xmlns:pic="http://schemas.openxmlformats.org/drawingml/2006/picture">
+                  <pic:nvPicPr>
+                    <pic:cNvPr id="558792468" name="Picture 1" descr="A screenshot of a computer&#10;&#10;AI-generated content may be incorrect."/>
+                    <pic:cNvPicPr/>
+                  </pic:nvPicPr>
+                  <pic:blipFill>
+                    <a:blip r:embed="rId14"/>
+                    <a:stretch>
+                      <a:fillRect/>
+                    </a:stretch>
+                  </pic:blipFill>
+                  <pic:spPr>
+                    <a:xfrm>
+                      <a:off x="0" y="0"/>
+                      <a:ext cx="5731510" cy="3195320"/>
+                    </a:xfrm>
+                    <a:prstGeom prst="rect">
+                      <a:avLst/>
+                    </a:prstGeom>
+                  </pic:spPr>
+                </pic:pic>
+              </a:graphicData>
+            </a:graphic>
+          </wp:inline>
+        </w:drawing>
+      </w:r>
+    </w:p>
+    <w:p/>
+    <w:p>
+      <w:r>
+        <w:lastRenderedPageBreak/>
         <w:t>If we can see this simple web page, it shows we are able to access our VM’s Apache Web server from another VM.</w:t>
       </w:r>
     </w:p>
@@ -2198,7 +2373,6 @@
           <w:b/>
           <w:bCs/>
         </w:rPr>
-        <w:lastRenderedPageBreak/>
         <w:t>Cleaning Up</w:t>
       </w:r>
     </w:p>
@@ -2445,7 +2619,7 @@
       <w:r>
         <w:t xml:space="preserve">How to set up Apache Web Server in a Docker Container. Link: </w:t>
       </w:r>
-      <w:hyperlink r:id="rId14" w:history="1">
+      <w:hyperlink r:id="rId15" w:history="1">
         <w:r>
           <w:rPr>
             <w:rStyle w:val="Hyperlink"/>

</xml_diff>